<commit_message>
Clean up for submission.
</commit_message>
<xml_diff>
--- a/documentation/Known_Issues.docx
+++ b/documentation/Known_Issues.docx
@@ -313,7 +313,7 @@
           <w:r>
             <w:fldChar w:fldCharType="separate"/>
           </w:r>
-          <w:hyperlink w:anchor="_Toc531529109" w:history="1">
+          <w:hyperlink w:anchor="_Toc532506664" w:history="1">
             <w:r>
               <w:rPr>
                 <w:rStyle w:val="Hyperlink"/>
@@ -354,7 +354,7 @@
                 <w:noProof/>
                 <w:webHidden/>
               </w:rPr>
-              <w:instrText xml:space="preserve"> PAGEREF _Toc531529109 \h </w:instrText>
+              <w:instrText xml:space="preserve"> PAGEREF _Toc532506664 \h </w:instrText>
             </w:r>
             <w:r>
               <w:rPr>
@@ -397,7 +397,7 @@
               <w:noProof/>
             </w:rPr>
           </w:pPr>
-          <w:hyperlink w:anchor="_Toc531529110" w:history="1">
+          <w:hyperlink w:anchor="_Toc532506665" w:history="1">
             <w:r>
               <w:rPr>
                 <w:rStyle w:val="Hyperlink"/>
@@ -417,7 +417,7 @@
                 <w:rStyle w:val="Hyperlink"/>
                 <w:noProof/>
               </w:rPr>
-              <w:t>Test Cases</w:t>
+              <w:t>Known Issues</w:t>
             </w:r>
             <w:r>
               <w:rPr>
@@ -438,7 +438,7 @@
                 <w:noProof/>
                 <w:webHidden/>
               </w:rPr>
-              <w:instrText xml:space="preserve"> PAGEREF _Toc531529110 \h </w:instrText>
+              <w:instrText xml:space="preserve"> PAGEREF _Toc532506665 \h </w:instrText>
             </w:r>
             <w:r>
               <w:rPr>
@@ -485,6 +485,8 @@
       <w:pPr>
         <w:pStyle w:val="Heading1"/>
       </w:pPr>
+      <w:bookmarkStart w:id="0" w:name="_GoBack"/>
+      <w:bookmarkEnd w:id="0"/>
       <w:r>
         <w:br w:type="page"/>
       </w:r>
@@ -497,12 +499,12 @@
           <w:numId w:val="105"/>
         </w:numPr>
       </w:pPr>
-      <w:bookmarkStart w:id="0" w:name="_Toc531529109"/>
+      <w:bookmarkStart w:id="1" w:name="_Toc532506664"/>
       <w:r>
         <w:lastRenderedPageBreak/>
         <w:t>Version History</w:t>
       </w:r>
-      <w:bookmarkEnd w:id="0"/>
+      <w:bookmarkEnd w:id="1"/>
     </w:p>
     <w:tbl>
       <w:tblPr>
@@ -579,9 +581,11 @@
       <w:pPr>
         <w:pStyle w:val="Heading1"/>
       </w:pPr>
+      <w:bookmarkStart w:id="2" w:name="_Toc532506665"/>
       <w:r>
         <w:t>Known Issues</w:t>
       </w:r>
+      <w:bookmarkEnd w:id="2"/>
     </w:p>
     <w:p/>
     <w:p>
@@ -623,28 +627,7 @@
           <w:rFonts w:eastAsia="Times New Roman"/>
           <w:color w:val="212121"/>
         </w:rPr>
-        <w:t>REQ050600</w:t>
-      </w:r>
-      <w:r>
-        <w:rPr>
-          <w:rFonts w:eastAsia="Times New Roman"/>
-          <w:color w:val="212121"/>
-        </w:rPr>
-        <w:t xml:space="preserve"> and </w:t>
-      </w:r>
-      <w:r>
-        <w:rPr>
-          <w:rFonts w:eastAsia="Times New Roman"/>
-          <w:color w:val="212121"/>
-        </w:rPr>
-        <w:t>REQ050</w:t>
-      </w:r>
-      <w:r>
-        <w:rPr>
-          <w:rFonts w:eastAsia="Times New Roman"/>
-          <w:color w:val="212121"/>
-        </w:rPr>
-        <w:t>700)</w:t>
+        <w:t>REQ050600 and REQ050700)</w:t>
       </w:r>
       <w:r>
         <w:t>.</w:t>
@@ -669,28 +652,7 @@
           <w:rFonts w:eastAsia="Times New Roman"/>
           <w:color w:val="212121"/>
         </w:rPr>
-        <w:t>REQ050</w:t>
-      </w:r>
-      <w:r>
-        <w:rPr>
-          <w:rFonts w:eastAsia="Times New Roman"/>
-          <w:color w:val="212121"/>
-        </w:rPr>
-        <w:t>5</w:t>
-      </w:r>
-      <w:r>
-        <w:rPr>
-          <w:rFonts w:eastAsia="Times New Roman"/>
-          <w:color w:val="212121"/>
-        </w:rPr>
-        <w:t>00</w:t>
-      </w:r>
-      <w:r>
-        <w:rPr>
-          <w:rFonts w:eastAsia="Times New Roman"/>
-          <w:color w:val="212121"/>
-        </w:rPr>
-        <w:t>)</w:t>
+        <w:t>REQ050500)</w:t>
       </w:r>
       <w:r>
         <w:t>.</w:t>
@@ -712,14 +674,7 @@
           <w:rFonts w:eastAsia="Times New Roman"/>
           <w:color w:val="212121"/>
         </w:rPr>
-        <w:t>REQ</w:t>
-      </w:r>
-      <w:r>
-        <w:rPr>
-          <w:rFonts w:eastAsia="Times New Roman"/>
-          <w:color w:val="212121"/>
-        </w:rPr>
-        <w:t>103000).</w:t>
+        <w:t>REQ103000).</w:t>
       </w:r>
     </w:p>
     <w:p>
@@ -745,8 +700,6 @@
       <w:r>
         <w:t>This is a failure in the requirement process, as “all-in” behavior was not specified.</w:t>
       </w:r>
-      <w:bookmarkStart w:id="1" w:name="_GoBack"/>
-      <w:bookmarkEnd w:id="1"/>
     </w:p>
     <w:p/>
     <w:p>
@@ -913,7 +866,7 @@
       <w:rPr>
         <w:color w:val="7F7F7F" w:themeColor="text1" w:themeTint="80"/>
       </w:rPr>
-      <w:t>Test Cases</w:t>
+      <w:t>Known Issues</w:t>
     </w:r>
   </w:p>
 </w:hdr>
@@ -12446,7 +12399,7 @@
 </file>
 
 <file path=customXml/itemProps1.xml><?xml version="1.0" encoding="utf-8"?>
-<ds:datastoreItem xmlns:ds="http://schemas.openxmlformats.org/officeDocument/2006/customXml" ds:itemID="{F64AD755-C25F-4EDF-8C5F-A4E18A84CA02}">
+<ds:datastoreItem xmlns:ds="http://schemas.openxmlformats.org/officeDocument/2006/customXml" ds:itemID="{15EB61DE-4B94-49B6-AE5B-E223572BC0CF}">
   <ds:schemaRefs>
     <ds:schemaRef ds:uri="http://schemas.openxmlformats.org/officeDocument/2006/bibliography"/>
   </ds:schemaRefs>

</xml_diff>